<commit_message>
creacion de interfaces y codigo de funcionamiento
</commit_message>
<xml_diff>
--- a/proyecto.docx
+++ b/proyecto.docx
@@ -272,6 +272,16 @@
         </w:rPr>
         <w:t>N(t) = −t^3+6t^2+15​​</w:t>
       </w:r>
+      <w:r>
+        <w:rPr>
+          <w:rFonts w:ascii="Helvetica" w:hAnsi="Helvetica"/>
+          <w:color w:val="8E939C"/>
+          <w:sz w:val="20"/>
+          <w:szCs w:val="20"/>
+          <w:shd w:val="clear" w:color="auto" w:fill="F3F5F9"/>
+        </w:rPr>
+        <w:t>t</w:t>
+      </w:r>
       <w:bookmarkStart w:id="0" w:name="_GoBack"/>
       <w:bookmarkEnd w:id="0"/>
     </w:p>
@@ -295,14 +305,7 @@
           <w:b/>
           <w:color w:val="000000"/>
         </w:rPr>
-        <w:t>ALCANCE</w:t>
-      </w:r>
-      <w:r>
-        <w:rPr>
-          <w:b/>
-          <w:color w:val="000000"/>
-        </w:rPr>
-        <w:t>:</w:t>
+        <w:t>ALCANCE:</w:t>
       </w:r>
     </w:p>
     <w:p>
@@ -381,13 +384,7 @@
         <w:rPr>
           <w:color w:val="000000"/>
         </w:rPr>
-        <w:t xml:space="preserve">Hora de producción </w:t>
-      </w:r>
-      <w:r>
-        <w:rPr>
-          <w:color w:val="000000"/>
-        </w:rPr>
-        <w:t>máxima</w:t>
+        <w:t>Hora de producción máxima</w:t>
       </w:r>
     </w:p>
     <w:p>
@@ -414,13 +411,7 @@
           <w:color w:val="000000"/>
         </w:rPr>
         <w:lastRenderedPageBreak/>
-        <w:t xml:space="preserve">Hora de producción </w:t>
-      </w:r>
-      <w:r>
-        <w:rPr>
-          <w:color w:val="000000"/>
-        </w:rPr>
-        <w:t>mínima</w:t>
+        <w:t>Hora de producción mínima</w:t>
       </w:r>
     </w:p>
     <w:p>
@@ -2625,6 +2616,18 @@
       <w:u w:val="single"/>
     </w:rPr>
   </w:style>
+  <w:style w:type="character" w:styleId="Hipervnculovisitado">
+    <w:name w:val="FollowedHyperlink"/>
+    <w:basedOn w:val="Fuentedeprrafopredeter"/>
+    <w:uiPriority w:val="99"/>
+    <w:semiHidden/>
+    <w:unhideWhenUsed/>
+    <w:rsid w:val="002606D6"/>
+    <w:rPr>
+      <w:color w:val="954F72" w:themeColor="followedHyperlink"/>
+      <w:u w:val="single"/>
+    </w:rPr>
+  </w:style>
 </w:styles>
 </file>
 
@@ -2928,7 +2931,7 @@
 </file>
 
 <file path=customXml/itemProps1.xml><?xml version="1.0" encoding="utf-8"?>
-<ds:datastoreItem xmlns:ds="http://schemas.openxmlformats.org/officeDocument/2006/customXml" ds:itemID="{53411D23-8D7A-4A9B-A7F0-EBB7FCAEB9DE}">
+<ds:datastoreItem xmlns:ds="http://schemas.openxmlformats.org/officeDocument/2006/customXml" ds:itemID="{BA16D0CB-9830-446B-A221-1454B28C7DD0}">
   <ds:schemaRefs>
     <ds:schemaRef ds:uri="http://schemas.openxmlformats.org/officeDocument/2006/bibliography"/>
   </ds:schemaRefs>

</xml_diff>